<commit_message>
La pagina de verificacion de placas funciona, archivo word con casos subido
</commit_message>
<xml_diff>
--- a/Krakedev casos.docx
+++ b/Krakedev casos.docx
@@ -23,6 +23,7 @@
       </w:pPr>
       <w:r>
         <w:rPr>
+          <w:noProof/>
           <w:lang w:val="en-US"/>
         </w:rPr>
         <w:drawing>
@@ -83,6 +84,7 @@
       </w:pPr>
       <w:r>
         <w:rPr>
+          <w:noProof/>
           <w:lang w:val="en-US"/>
         </w:rPr>
         <w:drawing>
@@ -143,6 +145,7 @@
       </w:pPr>
       <w:r>
         <w:rPr>
+          <w:noProof/>
           <w:lang w:val="en-US"/>
         </w:rPr>
         <w:drawing>
@@ -204,6 +207,7 @@
       </w:pPr>
       <w:r>
         <w:rPr>
+          <w:noProof/>
           <w:lang w:val="en-US"/>
         </w:rPr>
         <w:drawing>
@@ -264,6 +268,7 @@
       </w:pPr>
       <w:r>
         <w:rPr>
+          <w:noProof/>
           <w:lang w:val="en-US"/>
         </w:rPr>
         <w:drawing>
@@ -324,6 +329,7 @@
       </w:pPr>
       <w:r>
         <w:rPr>
+          <w:noProof/>
           <w:lang w:val="en-US"/>
         </w:rPr>
         <w:drawing>
@@ -385,6 +391,7 @@
       </w:pPr>
       <w:r>
         <w:rPr>
+          <w:noProof/>
           <w:lang w:val="en-US"/>
         </w:rPr>
         <w:drawing>
@@ -445,6 +452,7 @@
       </w:pPr>
       <w:r>
         <w:rPr>
+          <w:noProof/>
           <w:lang w:val="en-US"/>
         </w:rPr>
         <w:drawing>
@@ -492,6 +500,7 @@
       </w:pPr>
       <w:r>
         <w:rPr>
+          <w:noProof/>
           <w:lang w:val="en-US"/>
         </w:rPr>
         <w:drawing>
@@ -582,6 +591,7 @@
       </w:pPr>
       <w:r>
         <w:rPr>
+          <w:noProof/>
           <w:lang w:val="en-US"/>
         </w:rPr>
         <w:drawing>
@@ -642,6 +652,7 @@
       </w:pPr>
       <w:r>
         <w:rPr>
+          <w:noProof/>
           <w:lang w:val="en-US"/>
         </w:rPr>
         <w:drawing>
@@ -669,6 +680,339 @@
                     <a:xfrm>
                       <a:off x="0" y="0"/>
                       <a:ext cx="5400040" cy="2442210"/>
+                    </a:xfrm>
+                    <a:prstGeom prst="rect">
+                      <a:avLst/>
+                    </a:prstGeom>
+                  </pic:spPr>
+                </pic:pic>
+              </a:graphicData>
+            </a:graphic>
+          </wp:inline>
+        </w:drawing>
+      </w:r>
+    </w:p>
+    <w:p>
+      <w:pPr>
+        <w:rPr>
+          <w:lang w:val="en-US"/>
+        </w:rPr>
+      </w:pPr>
+      <w:r>
+        <w:rPr>
+          <w:lang w:val="en-US"/>
+        </w:rPr>
+        <w:t>Caso 12</w:t>
+      </w:r>
+    </w:p>
+    <w:p>
+      <w:pPr>
+        <w:rPr>
+          <w:lang w:val="en-US"/>
+        </w:rPr>
+      </w:pPr>
+      <w:r>
+        <w:rPr>
+          <w:noProof/>
+          <w:lang w:val="en-US"/>
+        </w:rPr>
+        <w:drawing>
+          <wp:inline distT="0" distB="0" distL="0" distR="0" wp14:anchorId="1AD95675" wp14:editId="36A2613A">
+            <wp:extent cx="5400040" cy="2442210"/>
+            <wp:effectExtent l="0" t="0" r="0" b="0"/>
+            <wp:docPr id="858725132" name="Imagen 1"/>
+            <wp:cNvGraphicFramePr>
+              <a:graphicFrameLocks xmlns:a="http://schemas.openxmlformats.org/drawingml/2006/main" noChangeAspect="1"/>
+            </wp:cNvGraphicFramePr>
+            <a:graphic xmlns:a="http://schemas.openxmlformats.org/drawingml/2006/main">
+              <a:graphicData uri="http://schemas.openxmlformats.org/drawingml/2006/picture">
+                <pic:pic xmlns:pic="http://schemas.openxmlformats.org/drawingml/2006/picture">
+                  <pic:nvPicPr>
+                    <pic:cNvPr id="858725132" name=""/>
+                    <pic:cNvPicPr/>
+                  </pic:nvPicPr>
+                  <pic:blipFill>
+                    <a:blip r:embed="rId15"/>
+                    <a:stretch>
+                      <a:fillRect/>
+                    </a:stretch>
+                  </pic:blipFill>
+                  <pic:spPr>
+                    <a:xfrm>
+                      <a:off x="0" y="0"/>
+                      <a:ext cx="5400040" cy="2442210"/>
+                    </a:xfrm>
+                    <a:prstGeom prst="rect">
+                      <a:avLst/>
+                    </a:prstGeom>
+                  </pic:spPr>
+                </pic:pic>
+              </a:graphicData>
+            </a:graphic>
+          </wp:inline>
+        </w:drawing>
+      </w:r>
+    </w:p>
+    <w:p>
+      <w:pPr>
+        <w:rPr>
+          <w:lang w:val="en-US"/>
+        </w:rPr>
+      </w:pPr>
+      <w:r>
+        <w:rPr>
+          <w:lang w:val="en-US"/>
+        </w:rPr>
+        <w:lastRenderedPageBreak/>
+        <w:t>CASO 13</w:t>
+      </w:r>
+    </w:p>
+    <w:p>
+      <w:pPr>
+        <w:rPr>
+          <w:lang w:val="en-US"/>
+        </w:rPr>
+      </w:pPr>
+      <w:r>
+        <w:rPr>
+          <w:noProof/>
+          <w:lang w:val="en-US"/>
+        </w:rPr>
+        <w:drawing>
+          <wp:inline distT="0" distB="0" distL="0" distR="0" wp14:anchorId="42E69C28" wp14:editId="545EB972">
+            <wp:extent cx="5400040" cy="2445385"/>
+            <wp:effectExtent l="0" t="0" r="0" b="0"/>
+            <wp:docPr id="1533763980" name="Imagen 1" descr="Interfaz de usuario gráfica, Texto, Aplicación&#10;&#10;El contenido generado por IA puede ser incorrecto."/>
+            <wp:cNvGraphicFramePr>
+              <a:graphicFrameLocks xmlns:a="http://schemas.openxmlformats.org/drawingml/2006/main" noChangeAspect="1"/>
+            </wp:cNvGraphicFramePr>
+            <a:graphic xmlns:a="http://schemas.openxmlformats.org/drawingml/2006/main">
+              <a:graphicData uri="http://schemas.openxmlformats.org/drawingml/2006/picture">
+                <pic:pic xmlns:pic="http://schemas.openxmlformats.org/drawingml/2006/picture">
+                  <pic:nvPicPr>
+                    <pic:cNvPr id="1533763980" name="Imagen 1" descr="Interfaz de usuario gráfica, Texto, Aplicación&#10;&#10;El contenido generado por IA puede ser incorrecto."/>
+                    <pic:cNvPicPr/>
+                  </pic:nvPicPr>
+                  <pic:blipFill>
+                    <a:blip r:embed="rId16"/>
+                    <a:stretch>
+                      <a:fillRect/>
+                    </a:stretch>
+                  </pic:blipFill>
+                  <pic:spPr>
+                    <a:xfrm>
+                      <a:off x="0" y="0"/>
+                      <a:ext cx="5400040" cy="2445385"/>
+                    </a:xfrm>
+                    <a:prstGeom prst="rect">
+                      <a:avLst/>
+                    </a:prstGeom>
+                  </pic:spPr>
+                </pic:pic>
+              </a:graphicData>
+            </a:graphic>
+          </wp:inline>
+        </w:drawing>
+      </w:r>
+    </w:p>
+    <w:p>
+      <w:pPr>
+        <w:rPr>
+          <w:lang w:val="en-US"/>
+        </w:rPr>
+      </w:pPr>
+      <w:r>
+        <w:rPr>
+          <w:lang w:val="en-US"/>
+        </w:rPr>
+        <w:t>Caso 14</w:t>
+      </w:r>
+    </w:p>
+    <w:p>
+      <w:pPr>
+        <w:rPr>
+          <w:lang w:val="en-US"/>
+        </w:rPr>
+      </w:pPr>
+      <w:r>
+        <w:rPr>
+          <w:noProof/>
+          <w:lang w:val="en-US"/>
+        </w:rPr>
+        <w:drawing>
+          <wp:inline distT="0" distB="0" distL="0" distR="0" wp14:anchorId="64EFC535" wp14:editId="6E17E487">
+            <wp:extent cx="5400040" cy="2433955"/>
+            <wp:effectExtent l="0" t="0" r="0" b="4445"/>
+            <wp:docPr id="659770850" name="Imagen 1" descr="Interfaz de usuario gráfica, Aplicación&#10;&#10;El contenido generado por IA puede ser incorrecto."/>
+            <wp:cNvGraphicFramePr>
+              <a:graphicFrameLocks xmlns:a="http://schemas.openxmlformats.org/drawingml/2006/main" noChangeAspect="1"/>
+            </wp:cNvGraphicFramePr>
+            <a:graphic xmlns:a="http://schemas.openxmlformats.org/drawingml/2006/main">
+              <a:graphicData uri="http://schemas.openxmlformats.org/drawingml/2006/picture">
+                <pic:pic xmlns:pic="http://schemas.openxmlformats.org/drawingml/2006/picture">
+                  <pic:nvPicPr>
+                    <pic:cNvPr id="659770850" name="Imagen 1" descr="Interfaz de usuario gráfica, Aplicación&#10;&#10;El contenido generado por IA puede ser incorrecto."/>
+                    <pic:cNvPicPr/>
+                  </pic:nvPicPr>
+                  <pic:blipFill>
+                    <a:blip r:embed="rId17"/>
+                    <a:stretch>
+                      <a:fillRect/>
+                    </a:stretch>
+                  </pic:blipFill>
+                  <pic:spPr>
+                    <a:xfrm>
+                      <a:off x="0" y="0"/>
+                      <a:ext cx="5400040" cy="2433955"/>
+                    </a:xfrm>
+                    <a:prstGeom prst="rect">
+                      <a:avLst/>
+                    </a:prstGeom>
+                  </pic:spPr>
+                </pic:pic>
+              </a:graphicData>
+            </a:graphic>
+          </wp:inline>
+        </w:drawing>
+      </w:r>
+    </w:p>
+    <w:p>
+      <w:pPr>
+        <w:rPr>
+          <w:lang w:val="en-US"/>
+        </w:rPr>
+      </w:pPr>
+      <w:r>
+        <w:rPr>
+          <w:lang w:val="en-US"/>
+        </w:rPr>
+        <w:t>CAS0 15</w:t>
+      </w:r>
+    </w:p>
+    <w:p>
+      <w:pPr>
+        <w:rPr>
+          <w:lang w:val="en-US"/>
+        </w:rPr>
+      </w:pPr>
+      <w:r>
+        <w:rPr>
+          <w:lang w:val="en-US"/>
+        </w:rPr>
+        <w:drawing>
+          <wp:inline distT="0" distB="0" distL="0" distR="0" wp14:anchorId="12D2B9DA" wp14:editId="0B274450">
+            <wp:extent cx="5400040" cy="2450465"/>
+            <wp:effectExtent l="0" t="0" r="0" b="6985"/>
+            <wp:docPr id="56654673" name="Imagen 1" descr="Interfaz de usuario gráfica, Aplicación&#10;&#10;El contenido generado por IA puede ser incorrecto."/>
+            <wp:cNvGraphicFramePr>
+              <a:graphicFrameLocks xmlns:a="http://schemas.openxmlformats.org/drawingml/2006/main" noChangeAspect="1"/>
+            </wp:cNvGraphicFramePr>
+            <a:graphic xmlns:a="http://schemas.openxmlformats.org/drawingml/2006/main">
+              <a:graphicData uri="http://schemas.openxmlformats.org/drawingml/2006/picture">
+                <pic:pic xmlns:pic="http://schemas.openxmlformats.org/drawingml/2006/picture">
+                  <pic:nvPicPr>
+                    <pic:cNvPr id="56654673" name="Imagen 1" descr="Interfaz de usuario gráfica, Aplicación&#10;&#10;El contenido generado por IA puede ser incorrecto."/>
+                    <pic:cNvPicPr/>
+                  </pic:nvPicPr>
+                  <pic:blipFill>
+                    <a:blip r:embed="rId18"/>
+                    <a:stretch>
+                      <a:fillRect/>
+                    </a:stretch>
+                  </pic:blipFill>
+                  <pic:spPr>
+                    <a:xfrm>
+                      <a:off x="0" y="0"/>
+                      <a:ext cx="5400040" cy="2450465"/>
+                    </a:xfrm>
+                    <a:prstGeom prst="rect">
+                      <a:avLst/>
+                    </a:prstGeom>
+                  </pic:spPr>
+                </pic:pic>
+              </a:graphicData>
+            </a:graphic>
+          </wp:inline>
+        </w:drawing>
+      </w:r>
+    </w:p>
+    <w:p>
+      <w:pPr>
+        <w:rPr>
+          <w:lang w:val="en-US"/>
+        </w:rPr>
+      </w:pPr>
+      <w:r>
+        <w:rPr>
+          <w:lang w:val="en-US"/>
+        </w:rPr>
+        <w:lastRenderedPageBreak/>
+        <w:t>Caso 16 (</w:t>
+      </w:r>
+      <w:proofErr w:type="spellStart"/>
+      <w:r>
+        <w:rPr>
+          <w:lang w:val="en-US"/>
+        </w:rPr>
+        <w:t>boton</w:t>
+      </w:r>
+      <w:proofErr w:type="spellEnd"/>
+      <w:r>
+        <w:rPr>
+          <w:lang w:val="en-US"/>
+        </w:rPr>
+        <w:t xml:space="preserve"> </w:t>
+      </w:r>
+      <w:proofErr w:type="spellStart"/>
+      <w:r>
+        <w:rPr>
+          <w:lang w:val="en-US"/>
+        </w:rPr>
+        <w:t>limpiar</w:t>
+      </w:r>
+      <w:proofErr w:type="spellEnd"/>
+      <w:r>
+        <w:rPr>
+          <w:lang w:val="en-US"/>
+        </w:rPr>
+        <w:t>)</w:t>
+      </w:r>
+    </w:p>
+    <w:p>
+      <w:pPr>
+        <w:rPr>
+          <w:lang w:val="en-US"/>
+        </w:rPr>
+      </w:pPr>
+      <w:r>
+        <w:rPr>
+          <w:lang w:val="en-US"/>
+        </w:rPr>
+        <w:drawing>
+          <wp:inline distT="0" distB="0" distL="0" distR="0" wp14:anchorId="363632FB" wp14:editId="7D01B89A">
+            <wp:extent cx="5400040" cy="2422525"/>
+            <wp:effectExtent l="0" t="0" r="0" b="0"/>
+            <wp:docPr id="475786432" name="Imagen 1" descr="Interfaz de usuario gráfica, Aplicación&#10;&#10;El contenido generado por IA puede ser incorrecto."/>
+            <wp:cNvGraphicFramePr>
+              <a:graphicFrameLocks xmlns:a="http://schemas.openxmlformats.org/drawingml/2006/main" noChangeAspect="1"/>
+            </wp:cNvGraphicFramePr>
+            <a:graphic xmlns:a="http://schemas.openxmlformats.org/drawingml/2006/main">
+              <a:graphicData uri="http://schemas.openxmlformats.org/drawingml/2006/picture">
+                <pic:pic xmlns:pic="http://schemas.openxmlformats.org/drawingml/2006/picture">
+                  <pic:nvPicPr>
+                    <pic:cNvPr id="475786432" name="Imagen 1" descr="Interfaz de usuario gráfica, Aplicación&#10;&#10;El contenido generado por IA puede ser incorrecto."/>
+                    <pic:cNvPicPr/>
+                  </pic:nvPicPr>
+                  <pic:blipFill>
+                    <a:blip r:embed="rId19"/>
+                    <a:stretch>
+                      <a:fillRect/>
+                    </a:stretch>
+                  </pic:blipFill>
+                  <pic:spPr>
+                    <a:xfrm>
+                      <a:off x="0" y="0"/>
+                      <a:ext cx="5400040" cy="2422525"/>
                     </a:xfrm>
                     <a:prstGeom prst="rect">
                       <a:avLst/>

</xml_diff>